<commit_message>
cambios en actividad 1b
</commit_message>
<xml_diff>
--- a/Tema1-Git/Actividad 1b.docx
+++ b/Tema1-Git/Actividad 1b.docx
@@ -70,6 +70,283 @@
       </w:r>
       <w:r>
         <w:t>belas.</w:t>
+      </w:r>
+    </w:p>
+    <w:p>
+      <w:r>
+        <w:rPr>
+          <w:noProof/>
+        </w:rPr>
+        <w:drawing>
+          <wp:inline distT="0" distB="0" distL="0" distR="0" wp14:anchorId="00BDCC6A" wp14:editId="39C79D4F">
+            <wp:extent cx="1874520" cy="2206466"/>
+            <wp:effectExtent l="0" t="0" r="0" b="3810"/>
+            <wp:docPr id="2" name="Imagen 2"/>
+            <wp:cNvGraphicFramePr>
+              <a:graphicFrameLocks xmlns:a="http://schemas.openxmlformats.org/drawingml/2006/main" noChangeAspect="1"/>
+            </wp:cNvGraphicFramePr>
+            <a:graphic xmlns:a="http://schemas.openxmlformats.org/drawingml/2006/main">
+              <a:graphicData uri="http://schemas.openxmlformats.org/drawingml/2006/picture">
+                <pic:pic xmlns:pic="http://schemas.openxmlformats.org/drawingml/2006/picture">
+                  <pic:nvPicPr>
+                    <pic:cNvPr id="1" name=""/>
+                    <pic:cNvPicPr/>
+                  </pic:nvPicPr>
+                  <pic:blipFill>
+                    <a:blip r:embed="rId5"/>
+                    <a:stretch>
+                      <a:fillRect/>
+                    </a:stretch>
+                  </pic:blipFill>
+                  <pic:spPr>
+                    <a:xfrm>
+                      <a:off x="0" y="0"/>
+                      <a:ext cx="1884772" cy="2218534"/>
+                    </a:xfrm>
+                    <a:prstGeom prst="rect">
+                      <a:avLst/>
+                    </a:prstGeom>
+                  </pic:spPr>
+                </pic:pic>
+              </a:graphicData>
+            </a:graphic>
+          </wp:inline>
+        </w:drawing>
+      </w:r>
+    </w:p>
+    <w:p/>
+    <w:p>
+      <w:r>
+        <w:t xml:space="preserve">Te piden una nueva funcionalidad que va a requerir dos funciones nuevas y la </w:t>
+      </w:r>
+      <w:proofErr w:type="spellStart"/>
+      <w:r>
+        <w:t>modificaci´on</w:t>
+      </w:r>
+      <w:proofErr w:type="spellEnd"/>
+      <w:r>
+        <w:t xml:space="preserve"> del </w:t>
+      </w:r>
+      <w:proofErr w:type="spellStart"/>
+      <w:r>
+        <w:t>html</w:t>
+      </w:r>
+      <w:proofErr w:type="spellEnd"/>
+      <w:r>
+        <w:t xml:space="preserve"> (varios </w:t>
+      </w:r>
+      <w:proofErr w:type="spellStart"/>
+      <w:r>
+        <w:t>commits</w:t>
+      </w:r>
+      <w:proofErr w:type="spellEnd"/>
+      <w:r>
+        <w:t>). Crea una rama para esta funcionalidad y lista las ramas que tenemos.</w:t>
+      </w:r>
+    </w:p>
+    <w:p>
+      <w:r>
+        <w:rPr>
+          <w:noProof/>
+        </w:rPr>
+        <w:lastRenderedPageBreak/>
+        <w:drawing>
+          <wp:inline distT="0" distB="0" distL="0" distR="0" wp14:anchorId="1F0484EF" wp14:editId="18814AD3">
+            <wp:extent cx="2689860" cy="2111665"/>
+            <wp:effectExtent l="0" t="0" r="0" b="3175"/>
+            <wp:docPr id="3" name="Imagen 3"/>
+            <wp:cNvGraphicFramePr>
+              <a:graphicFrameLocks xmlns:a="http://schemas.openxmlformats.org/drawingml/2006/main" noChangeAspect="1"/>
+            </wp:cNvGraphicFramePr>
+            <a:graphic xmlns:a="http://schemas.openxmlformats.org/drawingml/2006/main">
+              <a:graphicData uri="http://schemas.openxmlformats.org/drawingml/2006/picture">
+                <pic:pic xmlns:pic="http://schemas.openxmlformats.org/drawingml/2006/picture">
+                  <pic:nvPicPr>
+                    <pic:cNvPr id="1" name=""/>
+                    <pic:cNvPicPr/>
+                  </pic:nvPicPr>
+                  <pic:blipFill>
+                    <a:blip r:embed="rId6"/>
+                    <a:stretch>
+                      <a:fillRect/>
+                    </a:stretch>
+                  </pic:blipFill>
+                  <pic:spPr>
+                    <a:xfrm>
+                      <a:off x="0" y="0"/>
+                      <a:ext cx="2704335" cy="2123029"/>
+                    </a:xfrm>
+                    <a:prstGeom prst="rect">
+                      <a:avLst/>
+                    </a:prstGeom>
+                  </pic:spPr>
+                </pic:pic>
+              </a:graphicData>
+            </a:graphic>
+          </wp:inline>
+        </w:drawing>
+      </w:r>
+    </w:p>
+    <w:p/>
+    <w:p>
+      <w:r>
+        <w:t>Termina la funcionalidad e int</w:t>
+      </w:r>
+      <w:r>
+        <w:t>é</w:t>
+      </w:r>
+      <w:r>
+        <w:t xml:space="preserve">grala en </w:t>
+      </w:r>
+      <w:proofErr w:type="gramStart"/>
+      <w:r>
+        <w:t>master</w:t>
+      </w:r>
+      <w:proofErr w:type="gramEnd"/>
+      <w:r>
+        <w:t xml:space="preserve">. Cuando hagas el </w:t>
+      </w:r>
+      <w:proofErr w:type="spellStart"/>
+      <w:r>
+        <w:t>checkout</w:t>
+      </w:r>
+      <w:proofErr w:type="spellEnd"/>
+      <w:r>
+        <w:t xml:space="preserve"> en </w:t>
+      </w:r>
+      <w:proofErr w:type="gramStart"/>
+      <w:r>
+        <w:t>master</w:t>
+      </w:r>
+      <w:proofErr w:type="gramEnd"/>
+      <w:r>
+        <w:t xml:space="preserve"> antes te integrar, comprueba si el c</w:t>
+      </w:r>
+      <w:r>
+        <w:t>ó</w:t>
+      </w:r>
+      <w:r>
+        <w:t>digo tiene las modificaciones. Despu</w:t>
+      </w:r>
+      <w:r>
+        <w:t>é</w:t>
+      </w:r>
+      <w:r>
+        <w:t>s de integrar, compru</w:t>
+      </w:r>
+      <w:r>
+        <w:t>é</w:t>
+      </w:r>
+      <w:r>
+        <w:t>balo tambi</w:t>
+      </w:r>
+      <w:r>
+        <w:t>é</w:t>
+      </w:r>
+      <w:r>
+        <w:t>n.</w:t>
+      </w:r>
+    </w:p>
+    <w:p>
+      <w:r>
+        <w:rPr>
+          <w:noProof/>
+        </w:rPr>
+        <w:drawing>
+          <wp:inline distT="0" distB="0" distL="0" distR="0" wp14:anchorId="17EF5CD7" wp14:editId="54C95C13">
+            <wp:extent cx="5153025" cy="942975"/>
+            <wp:effectExtent l="0" t="0" r="9525" b="9525"/>
+            <wp:docPr id="4" name="Imagen 4"/>
+            <wp:cNvGraphicFramePr>
+              <a:graphicFrameLocks xmlns:a="http://schemas.openxmlformats.org/drawingml/2006/main" noChangeAspect="1"/>
+            </wp:cNvGraphicFramePr>
+            <a:graphic xmlns:a="http://schemas.openxmlformats.org/drawingml/2006/main">
+              <a:graphicData uri="http://schemas.openxmlformats.org/drawingml/2006/picture">
+                <pic:pic xmlns:pic="http://schemas.openxmlformats.org/drawingml/2006/picture">
+                  <pic:nvPicPr>
+                    <pic:cNvPr id="1" name=""/>
+                    <pic:cNvPicPr/>
+                  </pic:nvPicPr>
+                  <pic:blipFill>
+                    <a:blip r:embed="rId7"/>
+                    <a:stretch>
+                      <a:fillRect/>
+                    </a:stretch>
+                  </pic:blipFill>
+                  <pic:spPr>
+                    <a:xfrm>
+                      <a:off x="0" y="0"/>
+                      <a:ext cx="5153025" cy="942975"/>
+                    </a:xfrm>
+                    <a:prstGeom prst="rect">
+                      <a:avLst/>
+                    </a:prstGeom>
+                  </pic:spPr>
+                </pic:pic>
+              </a:graphicData>
+            </a:graphic>
+          </wp:inline>
+        </w:drawing>
+      </w:r>
+    </w:p>
+    <w:p/>
+    <w:p>
+      <w:r>
+        <w:t>Etiqueta esta versi</w:t>
+      </w:r>
+      <w:r>
+        <w:t>ó</w:t>
+      </w:r>
+      <w:r>
+        <w:t>n.</w:t>
+      </w:r>
+    </w:p>
+    <w:p>
+      <w:r>
+        <w:rPr>
+          <w:noProof/>
+        </w:rPr>
+        <w:drawing>
+          <wp:inline distT="0" distB="0" distL="0" distR="0" wp14:anchorId="0F44E5F0" wp14:editId="68BF3723">
+            <wp:extent cx="5400040" cy="251460"/>
+            <wp:effectExtent l="0" t="0" r="0" b="0"/>
+            <wp:docPr id="5" name="Imagen 5"/>
+            <wp:cNvGraphicFramePr>
+              <a:graphicFrameLocks xmlns:a="http://schemas.openxmlformats.org/drawingml/2006/main" noChangeAspect="1"/>
+            </wp:cNvGraphicFramePr>
+            <a:graphic xmlns:a="http://schemas.openxmlformats.org/drawingml/2006/main">
+              <a:graphicData uri="http://schemas.openxmlformats.org/drawingml/2006/picture">
+                <pic:pic xmlns:pic="http://schemas.openxmlformats.org/drawingml/2006/picture">
+                  <pic:nvPicPr>
+                    <pic:cNvPr id="1" name=""/>
+                    <pic:cNvPicPr/>
+                  </pic:nvPicPr>
+                  <pic:blipFill>
+                    <a:blip r:embed="rId8"/>
+                    <a:stretch>
+                      <a:fillRect/>
+                    </a:stretch>
+                  </pic:blipFill>
+                  <pic:spPr>
+                    <a:xfrm>
+                      <a:off x="0" y="0"/>
+                      <a:ext cx="5400040" cy="251460"/>
+                    </a:xfrm>
+                    <a:prstGeom prst="rect">
+                      <a:avLst/>
+                    </a:prstGeom>
+                  </pic:spPr>
+                </pic:pic>
+              </a:graphicData>
+            </a:graphic>
+          </wp:inline>
+        </w:drawing>
+      </w:r>
+    </w:p>
+    <w:p/>
+    <w:p>
+      <w:r>
+        <w:t>2.</w:t>
       </w:r>
     </w:p>
     <w:p>

</xml_diff>